<commit_message>
Uploaded documents for project evaluation
</commit_message>
<xml_diff>
--- a/Project Report (k224173, k224471, k224625).docx
+++ b/Project Report (k224173, k224471, k224625).docx
@@ -203,6 +203,7 @@
     <w:p>
       <w:pPr>
         <w:numPr>
+          <w:ilvl w:val="0"/>
           <w:numId w:val="0"/>
         </w:numPr>
         <w:spacing w:line="276" w:lineRule="auto"/>
@@ -402,6 +403,7 @@
           <w:sz w:val="24"/>
           <w:szCs w:val="24"/>
           <w:u w:val="single"/>
+          <w:lang w:val="en-US"/>
           <w14:textFill>
             <w14:gradFill>
               <w14:gsLst>
@@ -416,7 +418,7 @@
             </w14:gradFill>
           </w14:textFill>
         </w:rPr>
-        <w:instrText xml:space="preserve"> HYPERLINK "https://github.com/ibrahim-012/Project_PDC_Hamiltonian_Cycles" </w:instrText>
+        <w:instrText xml:space="preserve"> HYPERLINK "https://github.com/ibrahim-012/Project_GT_Nearest_Neighbour_Algorithm.git" </w:instrText>
       </w:r>
       <w:r>
         <w:rPr>
@@ -472,7 +474,7 @@
             </w14:gradFill>
           </w14:textFill>
         </w:rPr>
-        <w:t>https://github.com/ibrahim-012/Project_PDC_Hamiltonian_Cycles</w:t>
+        <w:t>https://github.com/ibrahim-012/Project_GT_Nearest_Neighbour_Algorithm.git</w:t>
       </w:r>
       <w:r>
         <w:rPr>
@@ -535,6 +537,8 @@
           </w14:textFill>
         </w:rPr>
       </w:pPr>
+      <w:bookmarkStart w:id="0" w:name="_GoBack"/>
+      <w:bookmarkEnd w:id="0"/>
     </w:p>
     <w:p>
       <w:pPr>
@@ -965,6 +969,7 @@
     <w:p>
       <w:pPr>
         <w:numPr>
+          <w:ilvl w:val="0"/>
           <w:numId w:val="0"/>
         </w:numPr>
         <w:ind w:leftChars="0"/>
@@ -978,6 +983,7 @@
     <w:p>
       <w:pPr>
         <w:numPr>
+          <w:ilvl w:val="0"/>
           <w:numId w:val="0"/>
         </w:numPr>
         <w:ind w:leftChars="0"/>
@@ -1005,6 +1011,7 @@
     <w:p>
       <w:pPr>
         <w:numPr>
+          <w:ilvl w:val="0"/>
           <w:numId w:val="0"/>
         </w:numPr>
         <w:ind w:leftChars="0"/>
@@ -1096,6 +1103,7 @@
     <w:p>
       <w:pPr>
         <w:numPr>
+          <w:ilvl w:val="0"/>
           <w:numId w:val="0"/>
         </w:numPr>
         <w:ind w:leftChars="0"/>
@@ -1109,6 +1117,7 @@
     <w:p>
       <w:pPr>
         <w:numPr>
+          <w:ilvl w:val="0"/>
           <w:numId w:val="0"/>
         </w:numPr>
         <w:ind w:leftChars="0"/>
@@ -1133,6 +1142,7 @@
     <w:p>
       <w:pPr>
         <w:numPr>
+          <w:ilvl w:val="0"/>
           <w:numId w:val="0"/>
         </w:numPr>
         <w:ind w:leftChars="0"/>
@@ -1232,6 +1242,7 @@
     <w:p>
       <w:pPr>
         <w:numPr>
+          <w:ilvl w:val="0"/>
           <w:numId w:val="0"/>
         </w:numPr>
         <w:ind w:leftChars="0"/>
@@ -1245,6 +1256,7 @@
     <w:p>
       <w:pPr>
         <w:numPr>
+          <w:ilvl w:val="0"/>
           <w:numId w:val="0"/>
         </w:numPr>
         <w:ind w:leftChars="0"/>
@@ -1268,6 +1280,7 @@
     <w:p>
       <w:pPr>
         <w:numPr>
+          <w:ilvl w:val="0"/>
           <w:numId w:val="0"/>
         </w:numPr>
         <w:ind w:leftChars="0"/>
@@ -1341,6 +1354,7 @@
     <w:p>
       <w:pPr>
         <w:numPr>
+          <w:ilvl w:val="0"/>
           <w:numId w:val="0"/>
         </w:numPr>
         <w:ind w:leftChars="0"/>
@@ -1810,7 +1824,9 @@
         </w:tblBorders>
         <w:tblLayout w:type="autofit"/>
         <w:tblCellMar>
+          <w:top w:w="0" w:type="dxa"/>
           <w:left w:w="108" w:type="dxa"/>
+          <w:bottom w:w="0" w:type="dxa"/>
           <w:right w:w="108" w:type="dxa"/>
         </w:tblCellMar>
       </w:tblPr>
@@ -1831,7 +1847,9 @@
             <w:insideV w:val="single" w:color="auto" w:sz="4" w:space="0"/>
           </w:tblBorders>
           <w:tblCellMar>
+            <w:top w:w="0" w:type="dxa"/>
             <w:left w:w="108" w:type="dxa"/>
+            <w:bottom w:w="0" w:type="dxa"/>
             <w:right w:w="108" w:type="dxa"/>
           </w:tblCellMar>
         </w:tblPrEx>
@@ -1932,7 +1950,9 @@
             <w:insideV w:val="single" w:color="auto" w:sz="4" w:space="0"/>
           </w:tblBorders>
           <w:tblCellMar>
+            <w:top w:w="0" w:type="dxa"/>
             <w:left w:w="108" w:type="dxa"/>
+            <w:bottom w:w="0" w:type="dxa"/>
             <w:right w:w="108" w:type="dxa"/>
           </w:tblCellMar>
         </w:tblPrEx>
@@ -2148,7 +2168,9 @@
             <w:insideV w:val="single" w:color="auto" w:sz="4" w:space="0"/>
           </w:tblBorders>
           <w:tblCellMar>
+            <w:top w:w="0" w:type="dxa"/>
             <w:left w:w="108" w:type="dxa"/>
+            <w:bottom w:w="0" w:type="dxa"/>
             <w:right w:w="108" w:type="dxa"/>
           </w:tblCellMar>
         </w:tblPrEx>
@@ -2356,7 +2378,9 @@
             <w:insideV w:val="single" w:color="auto" w:sz="4" w:space="0"/>
           </w:tblBorders>
           <w:tblCellMar>
+            <w:top w:w="0" w:type="dxa"/>
             <w:left w:w="108" w:type="dxa"/>
+            <w:bottom w:w="0" w:type="dxa"/>
             <w:right w:w="108" w:type="dxa"/>
           </w:tblCellMar>
         </w:tblPrEx>
@@ -2564,7 +2588,9 @@
             <w:insideV w:val="single" w:color="auto" w:sz="4" w:space="0"/>
           </w:tblBorders>
           <w:tblCellMar>
+            <w:top w:w="0" w:type="dxa"/>
             <w:left w:w="108" w:type="dxa"/>
+            <w:bottom w:w="0" w:type="dxa"/>
             <w:right w:w="108" w:type="dxa"/>
           </w:tblCellMar>
         </w:tblPrEx>
@@ -2772,7 +2798,9 @@
             <w:insideV w:val="single" w:color="auto" w:sz="4" w:space="0"/>
           </w:tblBorders>
           <w:tblCellMar>
+            <w:top w:w="0" w:type="dxa"/>
             <w:left w:w="108" w:type="dxa"/>
+            <w:bottom w:w="0" w:type="dxa"/>
             <w:right w:w="108" w:type="dxa"/>
           </w:tblCellMar>
         </w:tblPrEx>
@@ -2980,7 +3008,9 @@
             <w:insideV w:val="single" w:color="auto" w:sz="4" w:space="0"/>
           </w:tblBorders>
           <w:tblCellMar>
+            <w:top w:w="0" w:type="dxa"/>
             <w:left w:w="108" w:type="dxa"/>
+            <w:bottom w:w="0" w:type="dxa"/>
             <w:right w:w="108" w:type="dxa"/>
           </w:tblCellMar>
         </w:tblPrEx>
@@ -3188,7 +3218,9 @@
             <w:insideV w:val="single" w:color="auto" w:sz="4" w:space="0"/>
           </w:tblBorders>
           <w:tblCellMar>
+            <w:top w:w="0" w:type="dxa"/>
             <w:left w:w="108" w:type="dxa"/>
+            <w:bottom w:w="0" w:type="dxa"/>
             <w:right w:w="108" w:type="dxa"/>
           </w:tblCellMar>
         </w:tblPrEx>
@@ -3396,7 +3428,9 @@
             <w:insideV w:val="single" w:color="auto" w:sz="4" w:space="0"/>
           </w:tblBorders>
           <w:tblCellMar>
+            <w:top w:w="0" w:type="dxa"/>
             <w:left w:w="108" w:type="dxa"/>
+            <w:bottom w:w="0" w:type="dxa"/>
             <w:right w:w="108" w:type="dxa"/>
           </w:tblCellMar>
         </w:tblPrEx>
@@ -3604,7 +3638,9 @@
             <w:insideV w:val="single" w:color="auto" w:sz="4" w:space="0"/>
           </w:tblBorders>
           <w:tblCellMar>
+            <w:top w:w="0" w:type="dxa"/>
             <w:left w:w="108" w:type="dxa"/>
+            <w:bottom w:w="0" w:type="dxa"/>
             <w:right w:w="108" w:type="dxa"/>
           </w:tblCellMar>
         </w:tblPrEx>
@@ -3812,7 +3848,9 @@
             <w:insideV w:val="single" w:color="auto" w:sz="4" w:space="0"/>
           </w:tblBorders>
           <w:tblCellMar>
+            <w:top w:w="0" w:type="dxa"/>
             <w:left w:w="108" w:type="dxa"/>
+            <w:bottom w:w="0" w:type="dxa"/>
             <w:right w:w="108" w:type="dxa"/>
           </w:tblCellMar>
         </w:tblPrEx>
@@ -4020,7 +4058,9 @@
             <w:insideV w:val="single" w:color="auto" w:sz="4" w:space="0"/>
           </w:tblBorders>
           <w:tblCellMar>
+            <w:top w:w="0" w:type="dxa"/>
             <w:left w:w="108" w:type="dxa"/>
+            <w:bottom w:w="0" w:type="dxa"/>
             <w:right w:w="108" w:type="dxa"/>
           </w:tblCellMar>
         </w:tblPrEx>
@@ -4647,6 +4687,7 @@
         <w:keepLines w:val="0"/>
         <w:widowControl/>
         <w:numPr>
+          <w:ilvl w:val="0"/>
           <w:numId w:val="0"/>
         </w:numPr>
         <w:suppressLineNumbers w:val="0"/>
@@ -4666,6 +4707,7 @@
         <w:keepLines w:val="0"/>
         <w:widowControl/>
         <w:numPr>
+          <w:ilvl w:val="0"/>
           <w:numId w:val="0"/>
         </w:numPr>
         <w:suppressLineNumbers w:val="0"/>
@@ -4760,6 +4802,7 @@
         <w:keepLines w:val="0"/>
         <w:widowControl/>
         <w:numPr>
+          <w:ilvl w:val="0"/>
           <w:numId w:val="0"/>
         </w:numPr>
         <w:suppressLineNumbers w:val="0"/>
@@ -4779,6 +4822,7 @@
         <w:keepLines w:val="0"/>
         <w:widowControl/>
         <w:numPr>
+          <w:ilvl w:val="0"/>
           <w:numId w:val="0"/>
         </w:numPr>
         <w:suppressLineNumbers w:val="0"/>
@@ -4873,6 +4917,7 @@
         <w:keepLines w:val="0"/>
         <w:widowControl/>
         <w:numPr>
+          <w:ilvl w:val="0"/>
           <w:numId w:val="0"/>
         </w:numPr>
         <w:suppressLineNumbers w:val="0"/>
@@ -4892,6 +4937,7 @@
         <w:keepLines w:val="0"/>
         <w:widowControl/>
         <w:numPr>
+          <w:ilvl w:val="0"/>
           <w:numId w:val="0"/>
         </w:numPr>
         <w:suppressLineNumbers w:val="0"/>
@@ -4921,6 +4967,7 @@
         <w:keepLines w:val="0"/>
         <w:widowControl/>
         <w:numPr>
+          <w:ilvl w:val="0"/>
           <w:numId w:val="0"/>
         </w:numPr>
         <w:suppressLineNumbers w:val="0"/>
@@ -4974,6 +5021,7 @@
         <w:keepLines w:val="0"/>
         <w:widowControl/>
         <w:numPr>
+          <w:ilvl w:val="0"/>
           <w:numId w:val="0"/>
         </w:numPr>
         <w:suppressLineNumbers w:val="0"/>
@@ -5002,15 +5050,7 @@
           <w:sz w:val="24"/>
           <w:szCs w:val="24"/>
         </w:rPr>
-        <w:t xml:space="preserve"> emerges as the clear winner, thanks to its parallelized nature</w:t>
-      </w:r>
-      <w:r>
-        <w:rPr>
-          <w:rFonts w:hint="default" w:ascii="Ebrima" w:hAnsi="Ebrima" w:eastAsia="SimSun" w:cs="Ebrima"/>
-          <w:sz w:val="24"/>
-          <w:szCs w:val="24"/>
-        </w:rPr>
-        <w:t xml:space="preserve"> as dataset size increases</w:t>
+        <w:t xml:space="preserve"> emerges as the clear winner, thanks to its parallelized nature as dataset size increases</w:t>
       </w:r>
       <w:r>
         <w:rPr>
@@ -5028,6 +5068,7 @@
         <w:keepLines w:val="0"/>
         <w:widowControl/>
         <w:numPr>
+          <w:ilvl w:val="0"/>
           <w:numId w:val="0"/>
         </w:numPr>
         <w:suppressLineNumbers w:val="0"/>
@@ -5059,8 +5100,6 @@
         </w:rPr>
         <w:t xml:space="preserve"> while versatile and easy to use, is unsuitable for computationally intensive tasks involving large datasets.</w:t>
       </w:r>
-      <w:bookmarkStart w:id="0" w:name="_GoBack"/>
-      <w:bookmarkEnd w:id="0"/>
     </w:p>
     <w:p>
       <w:pPr>
@@ -5340,7 +5379,7 @@
     <w:lsdException w:uiPriority="0" w:name="Table Web 2"/>
     <w:lsdException w:uiPriority="0" w:name="Table Web 3"/>
     <w:lsdException w:unhideWhenUsed="0" w:uiPriority="0" w:semiHidden="0" w:name="Balloon Text"/>
-    <w:lsdException w:unhideWhenUsed="0" w:uiPriority="0" w:semiHidden="0" w:name="Table Grid"/>
+    <w:lsdException w:qFormat="1" w:unhideWhenUsed="0" w:uiPriority="0" w:semiHidden="0" w:name="Table Grid"/>
     <w:lsdException w:uiPriority="0" w:name="Table Theme"/>
     <w:lsdException w:unhideWhenUsed="0" w:uiPriority="60" w:semiHidden="0" w:name="Light Shading"/>
     <w:lsdException w:unhideWhenUsed="0" w:uiPriority="61" w:semiHidden="0" w:name="Light List"/>
@@ -5653,6 +5692,7 @@
   <w:style w:type="table" w:styleId="15">
     <w:name w:val="Table Grid"/>
     <w:basedOn w:val="9"/>
+    <w:qFormat/>
     <w:uiPriority w:val="0"/>
     <w:pPr>
       <w:widowControl w:val="0"/>

</xml_diff>